<commit_message>
Amendment 1 to DesignDoc
</commit_message>
<xml_diff>
--- a/DesignDoc_FdfExtract.docx
+++ b/DesignDoc_FdfExtract.docx
@@ -44,10 +44,8 @@
               <w:t xml:space="preserve"> 0.0.</w:t>
             </w:r>
             <w:r>
-              <w:t>1</w:t>
-            </w:r>
-            <w:bookmarkStart w:id="0" w:name="_GoBack"/>
-            <w:bookmarkEnd w:id="0"/>
+              <w:t>2</w:t>
+            </w:r>
           </w:p>
           <w:p>
             <w:pPr>
@@ -1210,66 +1208,66 @@
       <w:pPr>
         <w:pStyle w:val="Heading1"/>
       </w:pPr>
-      <w:bookmarkStart w:id="1" w:name="_Toc11653495"/>
+      <w:bookmarkStart w:id="0" w:name="_Toc11653495"/>
       <w:r>
         <w:lastRenderedPageBreak/>
         <w:t>Executive Summary</w:t>
+      </w:r>
+      <w:bookmarkEnd w:id="0"/>
+    </w:p>
+    <w:p>
+      <w:r>
+        <w:t xml:space="preserve">The intent of this project is to develop a highly minimalist </w:t>
+      </w:r>
+      <w:r>
+        <w:t xml:space="preserve">package to pull </w:t>
+      </w:r>
+      <w:r>
+        <w:t>comments</w:t>
+      </w:r>
+      <w:r>
+        <w:t xml:space="preserve"> from FoxIt FDF documents</w:t>
+      </w:r>
+      <w:r>
+        <w:t xml:space="preserve"> and output a general-purpose object containing relevant data. </w:t>
+      </w:r>
+    </w:p>
+    <w:p>
+      <w:pPr>
+        <w:pStyle w:val="Heading1"/>
+      </w:pPr>
+      <w:bookmarkStart w:id="1" w:name="_Toc11653496"/>
+      <w:r>
+        <w:t>Introduction</w:t>
       </w:r>
       <w:bookmarkEnd w:id="1"/>
     </w:p>
     <w:p>
       <w:r>
-        <w:t xml:space="preserve">The intent of this project is to develop a highly minimalist </w:t>
-      </w:r>
-      <w:r>
-        <w:t xml:space="preserve">package to pull </w:t>
-      </w:r>
-      <w:r>
-        <w:t>comments</w:t>
-      </w:r>
-      <w:r>
-        <w:t xml:space="preserve"> from FoxIt FDF documents</w:t>
-      </w:r>
-      <w:r>
-        <w:t xml:space="preserve"> and output a general-purpose object containing relevant data. </w:t>
+        <w:t>Form</w:t>
+      </w:r>
+      <w:r>
+        <w:t xml:space="preserve">s Data Format files </w:t>
+      </w:r>
+      <w:r>
+        <w:t>are plain text files which generally contain forms</w:t>
+      </w:r>
+      <w:r>
+        <w:t xml:space="preserve"> data. However, they are in general use for most text file exports from PDFs (portable document format) and carry a large amount of unwieldly formatting data even in the case that the relevant material within the FDF is simple text.</w:t>
+      </w:r>
+      <w:r>
+        <w:t xml:space="preserve"> This package is not intended to be stand-alone and will only serve to extract comment information from FoxIt Notes, not FDF files in general. </w:t>
       </w:r>
     </w:p>
     <w:p>
       <w:pPr>
-        <w:pStyle w:val="Heading1"/>
-      </w:pPr>
-      <w:bookmarkStart w:id="2" w:name="_Toc11653496"/>
-      <w:r>
-        <w:t>Introduction</w:t>
+        <w:pStyle w:val="Heading2"/>
+      </w:pPr>
+      <w:bookmarkStart w:id="2" w:name="_Toc11653497"/>
+      <w:r>
+        <w:t>Acronyms and Terms</w:t>
       </w:r>
       <w:bookmarkEnd w:id="2"/>
-    </w:p>
-    <w:p>
-      <w:r>
-        <w:t>Form</w:t>
-      </w:r>
-      <w:r>
-        <w:t xml:space="preserve">s Data Format files </w:t>
-      </w:r>
-      <w:r>
-        <w:t>are plain text files which generally contain forms</w:t>
-      </w:r>
-      <w:r>
-        <w:t xml:space="preserve"> data. However, they are in general use for most text file exports from PDFs (portable document format) and carry a large amount of unwieldly formatting data even in the case that the relevant material within the FDF is simple text.</w:t>
-      </w:r>
-      <w:r>
-        <w:t xml:space="preserve"> This package is not intended to be stand-alone and will only serve to extract comment information from FoxIt Notes, not FDF files in general. </w:t>
-      </w:r>
-    </w:p>
-    <w:p>
-      <w:pPr>
-        <w:pStyle w:val="Heading2"/>
-      </w:pPr>
-      <w:bookmarkStart w:id="3" w:name="_Toc11653497"/>
-      <w:r>
-        <w:t>Acronyms and Terms</w:t>
-      </w:r>
-      <w:bookmarkEnd w:id="3"/>
     </w:p>
     <w:p>
       <w:r>
@@ -1735,7 +1733,7 @@
       <w:r>
         <w:br/>
       </w:r>
-      <w:bookmarkStart w:id="4" w:name="_Toc11621560"/>
+      <w:bookmarkStart w:id="3" w:name="_Toc11621560"/>
       <w:r>
         <w:t xml:space="preserve">Table </w:t>
       </w:r>
@@ -1762,46 +1760,46 @@
       </w:r>
       <w:r>
         <w:t>: Terms and Acronyms</w:t>
+      </w:r>
+      <w:bookmarkEnd w:id="3"/>
+    </w:p>
+    <w:p>
+      <w:pPr>
+        <w:pStyle w:val="Heading2"/>
+      </w:pPr>
+      <w:bookmarkStart w:id="4" w:name="_Toc11653498"/>
+      <w:r>
+        <w:t>Requirements</w:t>
       </w:r>
       <w:bookmarkEnd w:id="4"/>
     </w:p>
     <w:p>
-      <w:pPr>
-        <w:pStyle w:val="Heading2"/>
-      </w:pPr>
-      <w:bookmarkStart w:id="5" w:name="_Toc11653498"/>
-      <w:r>
-        <w:t>Requirements</w:t>
-      </w:r>
-      <w:bookmarkEnd w:id="5"/>
+      <w:r>
+        <w:t xml:space="preserve">This is a minimalist package; its only requirement is that it be able to facilitate pulling notes and </w:t>
+      </w:r>
+      <w:r>
+        <w:rPr>
+          <w:i/>
+          <w:iCs/>
+        </w:rPr>
+        <w:t>some</w:t>
+      </w:r>
+      <w:r>
+        <w:t xml:space="preserve"> meta-data from FoxIt Comment Exports (FCEs) which come in the form of FDFs, as previously noted.  </w:t>
+      </w:r>
     </w:p>
     <w:p>
-      <w:r>
-        <w:t xml:space="preserve">This is a minimalist package; its only requirement is that it be able to facilitate pulling notes and </w:t>
-      </w:r>
-      <w:r>
-        <w:rPr>
-          <w:i/>
-          <w:iCs/>
-        </w:rPr>
-        <w:t>some</w:t>
-      </w:r>
-      <w:r>
-        <w:t xml:space="preserve"> meta-data from FoxIt Comment Exports (FCEs) which come in the form of FDFs, as previously noted.  </w:t>
-      </w:r>
-    </w:p>
-    <w:p>
       <w:pPr>
         <w:pStyle w:val="Heading2"/>
       </w:pPr>
-      <w:bookmarkStart w:id="6" w:name="_Toc11653499"/>
+      <w:bookmarkStart w:id="5" w:name="_Toc11653499"/>
       <w:r>
         <w:t>Constraints</w:t>
       </w:r>
       <w:r>
         <w:t xml:space="preserve"> and Concerns</w:t>
       </w:r>
-      <w:bookmarkEnd w:id="6"/>
+      <w:bookmarkEnd w:id="5"/>
     </w:p>
     <w:p>
       <w:r>
@@ -1905,12 +1903,12 @@
       <w:pPr>
         <w:pStyle w:val="Heading1"/>
       </w:pPr>
-      <w:bookmarkStart w:id="7" w:name="_Toc11653500"/>
+      <w:bookmarkStart w:id="6" w:name="_Toc11653500"/>
       <w:r>
         <w:lastRenderedPageBreak/>
         <w:t>Package Overview</w:t>
       </w:r>
-      <w:bookmarkEnd w:id="7"/>
+      <w:bookmarkEnd w:id="6"/>
     </w:p>
     <w:p>
       <w:r>
@@ -1927,11 +1925,11 @@
       <w:pPr>
         <w:pStyle w:val="Heading2"/>
       </w:pPr>
-      <w:bookmarkStart w:id="8" w:name="_Toc11653501"/>
+      <w:bookmarkStart w:id="7" w:name="_Toc11653501"/>
       <w:r>
         <w:t>Incoming FDF</w:t>
       </w:r>
-      <w:bookmarkEnd w:id="8"/>
+      <w:bookmarkEnd w:id="7"/>
     </w:p>
     <w:p>
       <w:r>
@@ -2087,7 +2085,7 @@
           <w:iCs w:val="0"/>
         </w:rPr>
       </w:pPr>
-      <w:bookmarkStart w:id="9" w:name="_Toc11618687"/>
+      <w:bookmarkStart w:id="8" w:name="_Toc11618687"/>
       <w:r>
         <w:t xml:space="preserve">Code Snippet </w:t>
       </w:r>
@@ -2115,7 +2113,7 @@
       <w:r>
         <w:t>: FCE Heading</w:t>
       </w:r>
-      <w:bookmarkEnd w:id="9"/>
+      <w:bookmarkEnd w:id="8"/>
     </w:p>
     <w:p>
       <w:r>
@@ -2191,7 +2189,25 @@
                                 <w:sz w:val="16"/>
                                 <w:szCs w:val="16"/>
                               </w:rPr>
-                              <w:t>&lt;&lt;/C[ 1 1 0.192157]/Rect[ 561.375 355.75 581.375 375.75]/F 28/Subj(Note)/Name/Comment/Popup 3 0 R /M(D:20190616210616-05'00')/CreationDate(D:20190616210525-05'00')/</w:t>
+                              <w:t>&lt;&lt;/C[ 1 1 0.192157]/</w:t>
+                            </w:r>
+                            <w:proofErr w:type="spellStart"/>
+                            <w:r>
+                              <w:rPr>
+                                <w:rFonts w:asciiTheme="minorHAnsi" w:hAnsiTheme="minorHAnsi" w:cstheme="minorHAnsi"/>
+                                <w:sz w:val="16"/>
+                                <w:szCs w:val="16"/>
+                              </w:rPr>
+                              <w:t>Rect</w:t>
+                            </w:r>
+                            <w:proofErr w:type="spellEnd"/>
+                            <w:r>
+                              <w:rPr>
+                                <w:rFonts w:asciiTheme="minorHAnsi" w:hAnsiTheme="minorHAnsi" w:cstheme="minorHAnsi"/>
+                                <w:sz w:val="16"/>
+                                <w:szCs w:val="16"/>
+                              </w:rPr>
+                              <w:t>[ 561.375 355.75 581.375 375.75]/F 28/Subj(Note)/Name/Comment/Popup 3 0 R /M(D:20190616210616-05'00')/CreationDate(D:20190616210525-05'00')/</w:t>
                             </w:r>
                             <w:r>
                               <w:rPr>
@@ -2210,7 +2226,187 @@
                                 <w:sz w:val="16"/>
                                 <w:szCs w:val="16"/>
                               </w:rPr>
-                              <w:t>/RC(&lt;?xml version="1.0"?&gt;&lt;body xmlns="http://www.w3.org/1999/xhtml" xmlns:xfa="http://www.xfa.org/schema/xfa-data/1.0/" xfa:APIVersion="Acrobat:11.0.0" xfa:spec="2.0.2"&gt;&lt;p dir="ltr"&gt;&lt;span style="text-align:left;font-size:13pt;font-style:normal;font-weight:normal;color:#000000;font-family:Arial"&gt;$NOTE-TEXT$&amp;#x0A;&lt;/span&gt;&lt;/p&gt;&lt;p dir="ltr"&gt;&lt;span style="text-align:left;font-size:13pt;font-style:normal;font-weight:normal;color:#000000;font-family:Arial"&gt;&amp;#x0A;&lt;/span&gt;&lt;/p&gt;&lt;p dir="ltr"&gt;&lt;span style="text-align:left;font-size:13pt;font-style:normal;font-weight:normal;color:#000000;font-family:Arial"&gt;$</w:t>
+                              <w:t xml:space="preserve">/RC(&lt;?xml version="1.0"?&gt;&lt;body </w:t>
+                            </w:r>
+                            <w:proofErr w:type="spellStart"/>
+                            <w:r>
+                              <w:rPr>
+                                <w:rFonts w:asciiTheme="minorHAnsi" w:hAnsiTheme="minorHAnsi" w:cstheme="minorHAnsi"/>
+                                <w:sz w:val="16"/>
+                                <w:szCs w:val="16"/>
+                              </w:rPr>
+                              <w:t>xmlns</w:t>
+                            </w:r>
+                            <w:proofErr w:type="spellEnd"/>
+                            <w:r>
+                              <w:rPr>
+                                <w:rFonts w:asciiTheme="minorHAnsi" w:hAnsiTheme="minorHAnsi" w:cstheme="minorHAnsi"/>
+                                <w:sz w:val="16"/>
+                                <w:szCs w:val="16"/>
+                              </w:rPr>
+                              <w:t xml:space="preserve">="http://www.w3.org/1999/xhtml" </w:t>
+                            </w:r>
+                            <w:proofErr w:type="spellStart"/>
+                            <w:r>
+                              <w:rPr>
+                                <w:rFonts w:asciiTheme="minorHAnsi" w:hAnsiTheme="minorHAnsi" w:cstheme="minorHAnsi"/>
+                                <w:sz w:val="16"/>
+                                <w:szCs w:val="16"/>
+                              </w:rPr>
+                              <w:t>xmlns:xfa</w:t>
+                            </w:r>
+                            <w:proofErr w:type="spellEnd"/>
+                            <w:r>
+                              <w:rPr>
+                                <w:rFonts w:asciiTheme="minorHAnsi" w:hAnsiTheme="minorHAnsi" w:cstheme="minorHAnsi"/>
+                                <w:sz w:val="16"/>
+                                <w:szCs w:val="16"/>
+                              </w:rPr>
+                              <w:t xml:space="preserve">="http://www.xfa.org/schema/xfa-data/1.0/" </w:t>
+                            </w:r>
+                            <w:proofErr w:type="spellStart"/>
+                            <w:r>
+                              <w:rPr>
+                                <w:rFonts w:asciiTheme="minorHAnsi" w:hAnsiTheme="minorHAnsi" w:cstheme="minorHAnsi"/>
+                                <w:sz w:val="16"/>
+                                <w:szCs w:val="16"/>
+                              </w:rPr>
+                              <w:t>xfa:APIVersion</w:t>
+                            </w:r>
+                            <w:proofErr w:type="spellEnd"/>
+                            <w:r>
+                              <w:rPr>
+                                <w:rFonts w:asciiTheme="minorHAnsi" w:hAnsiTheme="minorHAnsi" w:cstheme="minorHAnsi"/>
+                                <w:sz w:val="16"/>
+                                <w:szCs w:val="16"/>
+                              </w:rPr>
+                              <w:t xml:space="preserve">="Acrobat:11.0.0" </w:t>
+                            </w:r>
+                            <w:proofErr w:type="spellStart"/>
+                            <w:r>
+                              <w:rPr>
+                                <w:rFonts w:asciiTheme="minorHAnsi" w:hAnsiTheme="minorHAnsi" w:cstheme="minorHAnsi"/>
+                                <w:sz w:val="16"/>
+                                <w:szCs w:val="16"/>
+                              </w:rPr>
+                              <w:t>xfa:spec</w:t>
+                            </w:r>
+                            <w:proofErr w:type="spellEnd"/>
+                            <w:r>
+                              <w:rPr>
+                                <w:rFonts w:asciiTheme="minorHAnsi" w:hAnsiTheme="minorHAnsi" w:cstheme="minorHAnsi"/>
+                                <w:sz w:val="16"/>
+                                <w:szCs w:val="16"/>
+                              </w:rPr>
+                              <w:t xml:space="preserve">="2.0.2"&gt;&lt;p </w:t>
+                            </w:r>
+                            <w:proofErr w:type="spellStart"/>
+                            <w:r>
+                              <w:rPr>
+                                <w:rFonts w:asciiTheme="minorHAnsi" w:hAnsiTheme="minorHAnsi" w:cstheme="minorHAnsi"/>
+                                <w:sz w:val="16"/>
+                                <w:szCs w:val="16"/>
+                              </w:rPr>
+                              <w:t>dir</w:t>
+                            </w:r>
+                            <w:proofErr w:type="spellEnd"/>
+                            <w:r>
+                              <w:rPr>
+                                <w:rFonts w:asciiTheme="minorHAnsi" w:hAnsiTheme="minorHAnsi" w:cstheme="minorHAnsi"/>
+                                <w:sz w:val="16"/>
+                                <w:szCs w:val="16"/>
+                              </w:rPr>
+                              <w:t>="</w:t>
+                            </w:r>
+                            <w:proofErr w:type="spellStart"/>
+                            <w:r>
+                              <w:rPr>
+                                <w:rFonts w:asciiTheme="minorHAnsi" w:hAnsiTheme="minorHAnsi" w:cstheme="minorHAnsi"/>
+                                <w:sz w:val="16"/>
+                                <w:szCs w:val="16"/>
+                              </w:rPr>
+                              <w:t>ltr</w:t>
+                            </w:r>
+                            <w:proofErr w:type="spellEnd"/>
+                            <w:r>
+                              <w:rPr>
+                                <w:rFonts w:asciiTheme="minorHAnsi" w:hAnsiTheme="minorHAnsi" w:cstheme="minorHAnsi"/>
+                                <w:sz w:val="16"/>
+                                <w:szCs w:val="16"/>
+                              </w:rPr>
+                              <w:t xml:space="preserve">"&gt;&lt;span style="text-align:left;font-size:13pt;font-style:normal;font-weight:normal;color:#000000;font-family:Arial"&gt;$NOTE-TEXT$&amp;#x0A;&lt;/span&gt;&lt;/p&gt;&lt;p </w:t>
+                            </w:r>
+                            <w:proofErr w:type="spellStart"/>
+                            <w:r>
+                              <w:rPr>
+                                <w:rFonts w:asciiTheme="minorHAnsi" w:hAnsiTheme="minorHAnsi" w:cstheme="minorHAnsi"/>
+                                <w:sz w:val="16"/>
+                                <w:szCs w:val="16"/>
+                              </w:rPr>
+                              <w:t>dir</w:t>
+                            </w:r>
+                            <w:proofErr w:type="spellEnd"/>
+                            <w:r>
+                              <w:rPr>
+                                <w:rFonts w:asciiTheme="minorHAnsi" w:hAnsiTheme="minorHAnsi" w:cstheme="minorHAnsi"/>
+                                <w:sz w:val="16"/>
+                                <w:szCs w:val="16"/>
+                              </w:rPr>
+                              <w:t>="</w:t>
+                            </w:r>
+                            <w:proofErr w:type="spellStart"/>
+                            <w:r>
+                              <w:rPr>
+                                <w:rFonts w:asciiTheme="minorHAnsi" w:hAnsiTheme="minorHAnsi" w:cstheme="minorHAnsi"/>
+                                <w:sz w:val="16"/>
+                                <w:szCs w:val="16"/>
+                              </w:rPr>
+                              <w:t>ltr</w:t>
+                            </w:r>
+                            <w:proofErr w:type="spellEnd"/>
+                            <w:r>
+                              <w:rPr>
+                                <w:rFonts w:asciiTheme="minorHAnsi" w:hAnsiTheme="minorHAnsi" w:cstheme="minorHAnsi"/>
+                                <w:sz w:val="16"/>
+                                <w:szCs w:val="16"/>
+                              </w:rPr>
+                              <w:t xml:space="preserve">"&gt;&lt;span style="text-align:left;font-size:13pt;font-style:normal;font-weight:normal;color:#000000;font-family:Arial"&gt;&amp;#x0A;&lt;/span&gt;&lt;/p&gt;&lt;p </w:t>
+                            </w:r>
+                            <w:proofErr w:type="spellStart"/>
+                            <w:r>
+                              <w:rPr>
+                                <w:rFonts w:asciiTheme="minorHAnsi" w:hAnsiTheme="minorHAnsi" w:cstheme="minorHAnsi"/>
+                                <w:sz w:val="16"/>
+                                <w:szCs w:val="16"/>
+                              </w:rPr>
+                              <w:t>dir</w:t>
+                            </w:r>
+                            <w:proofErr w:type="spellEnd"/>
+                            <w:r>
+                              <w:rPr>
+                                <w:rFonts w:asciiTheme="minorHAnsi" w:hAnsiTheme="minorHAnsi" w:cstheme="minorHAnsi"/>
+                                <w:sz w:val="16"/>
+                                <w:szCs w:val="16"/>
+                              </w:rPr>
+                              <w:t>="</w:t>
+                            </w:r>
+                            <w:proofErr w:type="spellStart"/>
+                            <w:r>
+                              <w:rPr>
+                                <w:rFonts w:asciiTheme="minorHAnsi" w:hAnsiTheme="minorHAnsi" w:cstheme="minorHAnsi"/>
+                                <w:sz w:val="16"/>
+                                <w:szCs w:val="16"/>
+                              </w:rPr>
+                              <w:t>ltr</w:t>
+                            </w:r>
+                            <w:proofErr w:type="spellEnd"/>
+                            <w:r>
+                              <w:rPr>
+                                <w:rFonts w:asciiTheme="minorHAnsi" w:hAnsiTheme="minorHAnsi" w:cstheme="minorHAnsi"/>
+                                <w:sz w:val="16"/>
+                                <w:szCs w:val="16"/>
+                              </w:rPr>
+                              <w:t>"&gt;&lt;span style="text-align:left;font-size:13pt;font-style:normal;font-weight:normal;color:#000000;font-family:Arial"&gt;$</w:t>
                             </w:r>
                             <w:r>
                               <w:rPr>
@@ -2226,7 +2422,115 @@
                                 <w:sz w:val="16"/>
                                 <w:szCs w:val="16"/>
                               </w:rPr>
-                              <w:t>x0A;&lt;/span&gt;&lt;/p&gt;&lt;p dir="ltr"&gt;&lt;span style="text-align:left;font-size:13pt;font-style:normal;font-weight:normal;color:#000000;font-family:Arial"&gt;&amp;#x0A;&lt;/span&gt;&lt;/p&gt;&lt;p dir="ltr"&gt;&lt;span style="text-align:left;font-size:13pt;font-style:normal;font-weight:normal;color:#000000;font-family:Arial"&gt;&amp;#x0A;&lt;/span&gt;&lt;/p&gt;&lt;p dir="ltr"&gt;&lt;span style="text-align:left;font-size:13pt;font-style:normal;font-weight:normal;color:#000000;font-family:Arial"&gt;$NOTE-TEXT$&lt;/span&gt;&lt;/p&gt;&lt;/body&gt;)/T(XYZ)/</w:t>
+                              <w:t xml:space="preserve">x0A;&lt;/span&gt;&lt;/p&gt;&lt;p </w:t>
+                            </w:r>
+                            <w:proofErr w:type="spellStart"/>
+                            <w:r>
+                              <w:rPr>
+                                <w:rFonts w:asciiTheme="minorHAnsi" w:hAnsiTheme="minorHAnsi" w:cstheme="minorHAnsi"/>
+                                <w:sz w:val="16"/>
+                                <w:szCs w:val="16"/>
+                              </w:rPr>
+                              <w:t>dir</w:t>
+                            </w:r>
+                            <w:proofErr w:type="spellEnd"/>
+                            <w:r>
+                              <w:rPr>
+                                <w:rFonts w:asciiTheme="minorHAnsi" w:hAnsiTheme="minorHAnsi" w:cstheme="minorHAnsi"/>
+                                <w:sz w:val="16"/>
+                                <w:szCs w:val="16"/>
+                              </w:rPr>
+                              <w:t>="</w:t>
+                            </w:r>
+                            <w:proofErr w:type="spellStart"/>
+                            <w:r>
+                              <w:rPr>
+                                <w:rFonts w:asciiTheme="minorHAnsi" w:hAnsiTheme="minorHAnsi" w:cstheme="minorHAnsi"/>
+                                <w:sz w:val="16"/>
+                                <w:szCs w:val="16"/>
+                              </w:rPr>
+                              <w:t>ltr</w:t>
+                            </w:r>
+                            <w:proofErr w:type="spellEnd"/>
+                            <w:r>
+                              <w:rPr>
+                                <w:rFonts w:asciiTheme="minorHAnsi" w:hAnsiTheme="minorHAnsi" w:cstheme="minorHAnsi"/>
+                                <w:sz w:val="16"/>
+                                <w:szCs w:val="16"/>
+                              </w:rPr>
+                              <w:t xml:space="preserve">"&gt;&lt;span style="text-align:left;font-size:13pt;font-style:normal;font-weight:normal;color:#000000;font-family:Arial"&gt;&amp;#x0A;&lt;/span&gt;&lt;/p&gt;&lt;p </w:t>
+                            </w:r>
+                            <w:proofErr w:type="spellStart"/>
+                            <w:r>
+                              <w:rPr>
+                                <w:rFonts w:asciiTheme="minorHAnsi" w:hAnsiTheme="minorHAnsi" w:cstheme="minorHAnsi"/>
+                                <w:sz w:val="16"/>
+                                <w:szCs w:val="16"/>
+                              </w:rPr>
+                              <w:t>dir</w:t>
+                            </w:r>
+                            <w:proofErr w:type="spellEnd"/>
+                            <w:r>
+                              <w:rPr>
+                                <w:rFonts w:asciiTheme="minorHAnsi" w:hAnsiTheme="minorHAnsi" w:cstheme="minorHAnsi"/>
+                                <w:sz w:val="16"/>
+                                <w:szCs w:val="16"/>
+                              </w:rPr>
+                              <w:t>="</w:t>
+                            </w:r>
+                            <w:proofErr w:type="spellStart"/>
+                            <w:r>
+                              <w:rPr>
+                                <w:rFonts w:asciiTheme="minorHAnsi" w:hAnsiTheme="minorHAnsi" w:cstheme="minorHAnsi"/>
+                                <w:sz w:val="16"/>
+                                <w:szCs w:val="16"/>
+                              </w:rPr>
+                              <w:t>ltr</w:t>
+                            </w:r>
+                            <w:proofErr w:type="spellEnd"/>
+                            <w:r>
+                              <w:rPr>
+                                <w:rFonts w:asciiTheme="minorHAnsi" w:hAnsiTheme="minorHAnsi" w:cstheme="minorHAnsi"/>
+                                <w:sz w:val="16"/>
+                                <w:szCs w:val="16"/>
+                              </w:rPr>
+                              <w:t xml:space="preserve">"&gt;&lt;span style="text-align:left;font-size:13pt;font-style:normal;font-weight:normal;color:#000000;font-family:Arial"&gt;&amp;#x0A;&lt;/span&gt;&lt;/p&gt;&lt;p </w:t>
+                            </w:r>
+                            <w:proofErr w:type="spellStart"/>
+                            <w:r>
+                              <w:rPr>
+                                <w:rFonts w:asciiTheme="minorHAnsi" w:hAnsiTheme="minorHAnsi" w:cstheme="minorHAnsi"/>
+                                <w:sz w:val="16"/>
+                                <w:szCs w:val="16"/>
+                              </w:rPr>
+                              <w:t>dir</w:t>
+                            </w:r>
+                            <w:proofErr w:type="spellEnd"/>
+                            <w:r>
+                              <w:rPr>
+                                <w:rFonts w:asciiTheme="minorHAnsi" w:hAnsiTheme="minorHAnsi" w:cstheme="minorHAnsi"/>
+                                <w:sz w:val="16"/>
+                                <w:szCs w:val="16"/>
+                              </w:rPr>
+                              <w:t>="</w:t>
+                            </w:r>
+                            <w:proofErr w:type="spellStart"/>
+                            <w:r>
+                              <w:rPr>
+                                <w:rFonts w:asciiTheme="minorHAnsi" w:hAnsiTheme="minorHAnsi" w:cstheme="minorHAnsi"/>
+                                <w:sz w:val="16"/>
+                                <w:szCs w:val="16"/>
+                              </w:rPr>
+                              <w:t>ltr</w:t>
+                            </w:r>
+                            <w:proofErr w:type="spellEnd"/>
+                            <w:r>
+                              <w:rPr>
+                                <w:rFonts w:asciiTheme="minorHAnsi" w:hAnsiTheme="minorHAnsi" w:cstheme="minorHAnsi"/>
+                                <w:sz w:val="16"/>
+                                <w:szCs w:val="16"/>
+                              </w:rPr>
+                              <w:t>"&gt;&lt;span style="text-align:left;font-size:13pt;font-style:normal;font-weight:normal;color:#000000;font-family:Arial"&gt;$NOTE-TEXT$&lt;/span&gt;&lt;/p&gt;&lt;/body&gt;)/T(XYZ)/</w:t>
                             </w:r>
                             <w:r>
                               <w:rPr>
@@ -2265,6 +2569,7 @@
                                 <w:szCs w:val="18"/>
                               </w:rPr>
                             </w:pPr>
+                            <w:proofErr w:type="spellStart"/>
                             <w:r>
                               <w:rPr>
                                 <w:rFonts w:asciiTheme="minorHAnsi" w:hAnsiTheme="minorHAnsi" w:cstheme="minorHAnsi"/>
@@ -2273,6 +2578,7 @@
                               </w:rPr>
                               <w:t>endobj</w:t>
                             </w:r>
+                            <w:proofErr w:type="spellEnd"/>
                           </w:p>
                         </w:txbxContent>
                       </wps:txbx>
@@ -2707,6 +3013,7 @@
                           <w:szCs w:val="18"/>
                         </w:rPr>
                       </w:pPr>
+                      <w:proofErr w:type="spellStart"/>
                       <w:r>
                         <w:rPr>
                           <w:rFonts w:asciiTheme="minorHAnsi" w:hAnsiTheme="minorHAnsi" w:cstheme="minorHAnsi"/>
@@ -2715,6 +3022,7 @@
                         </w:rPr>
                         <w:t>endobj</w:t>
                       </w:r>
+                      <w:proofErr w:type="spellEnd"/>
                     </w:p>
                   </w:txbxContent>
                 </v:textbox>
@@ -2729,7 +3037,7 @@
       <w:pPr>
         <w:pStyle w:val="Caption"/>
       </w:pPr>
-      <w:bookmarkStart w:id="10" w:name="_Toc11618688"/>
+      <w:bookmarkStart w:id="9" w:name="_Toc11618688"/>
       <w:r>
         <w:t xml:space="preserve">Code Snippet </w:t>
       </w:r>
@@ -2757,7 +3065,7 @@
       <w:r>
         <w:t>: FCE Annotation Object</w:t>
       </w:r>
-      <w:bookmarkEnd w:id="10"/>
+      <w:bookmarkEnd w:id="9"/>
       <w:r>
         <w:t xml:space="preserve"> (Relevant Data Emphasised)</w:t>
       </w:r>
@@ -2842,8 +3150,8 @@
                                 <w:sz w:val="24"/>
                               </w:rPr>
                             </w:pPr>
-                            <w:bookmarkStart w:id="11" w:name="_Toc11618721"/>
-                            <w:bookmarkStart w:id="12" w:name="_Toc11618322"/>
+                            <w:bookmarkStart w:id="10" w:name="_Toc11618721"/>
+                            <w:bookmarkStart w:id="11" w:name="_Toc11618322"/>
                             <w:r>
                               <w:rPr>
                                 <w:noProof/>
@@ -2909,18 +3217,31 @@
                               <w:br/>
                               <w:t xml:space="preserve"> Image </w:t>
                             </w:r>
-                            <w:fldSimple w:instr=" SEQ Image \* ARABIC ">
-                              <w:r>
-                                <w:rPr>
-                                  <w:noProof/>
-                                </w:rPr>
-                                <w:t>1</w:t>
-                              </w:r>
-                            </w:fldSimple>
+                            <w:r>
+                              <w:fldChar w:fldCharType="begin"/>
+                            </w:r>
+                            <w:r>
+                              <w:instrText xml:space="preserve"> SEQ Image \* ARABIC </w:instrText>
+                            </w:r>
+                            <w:r>
+                              <w:fldChar w:fldCharType="separate"/>
+                            </w:r>
+                            <w:r>
+                              <w:rPr>
+                                <w:noProof/>
+                              </w:rPr>
+                              <w:t>1</w:t>
+                            </w:r>
+                            <w:r>
+                              <w:rPr>
+                                <w:noProof/>
+                              </w:rPr>
+                              <w:fldChar w:fldCharType="end"/>
+                            </w:r>
                             <w:r>
                               <w:t>: Annotation Example</w:t>
                             </w:r>
-                            <w:bookmarkEnd w:id="11"/>
+                            <w:bookmarkEnd w:id="10"/>
                           </w:p>
                           <w:p>
                             <w:pPr>
@@ -2929,7 +3250,7 @@
                             <w:r>
                               <w:br/>
                             </w:r>
-                            <w:bookmarkEnd w:id="12"/>
+                            <w:bookmarkEnd w:id="11"/>
                           </w:p>
                         </w:txbxContent>
                       </wps:txbx>
@@ -2966,8 +3287,8 @@
                           <w:sz w:val="24"/>
                         </w:rPr>
                       </w:pPr>
+                      <w:bookmarkStart w:id="12" w:name="_Toc11618721"/>
                       <w:bookmarkStart w:id="13" w:name="_Toc11618322"/>
-                      <w:bookmarkStart w:id="14" w:name="_Toc11618721"/>
                       <w:r>
                         <w:rPr>
                           <w:noProof/>
@@ -2986,11 +3307,11 @@
                                     <pic:cNvPicPr/>
                                   </pic:nvPicPr>
                                   <pic:blipFill>
-                                    <a:blip r:embed="rId17">
+                                    <a:blip r:embed="rId15">
                                       <a:extLst>
                                         <a:ext uri="{BEBA8EAE-BF5A-486C-A8C5-ECC9F3942E4B}">
                                           <a14:imgProps xmlns:a14="http://schemas.microsoft.com/office/drawing/2010/main">
-                                            <a14:imgLayer r:embed="rId18">
+                                            <a14:imgLayer r:embed="rId16">
                                               <a14:imgEffect>
                                                 <a14:saturation sat="0"/>
                                               </a14:imgEffect>
@@ -3031,10 +3352,7 @@
                       </w:r>
                       <w:r>
                         <w:br/>
-                        <w:t xml:space="preserve"> </w:t>
-                      </w:r>
-                      <w:r>
-                        <w:t xml:space="preserve">Image </w:t>
+                        <w:t xml:space="preserve"> Image </w:t>
                       </w:r>
                       <w:r>
                         <w:fldChar w:fldCharType="begin"/>
@@ -3052,12 +3370,15 @@
                         <w:t>1</w:t>
                       </w:r>
                       <w:r>
+                        <w:rPr>
+                          <w:noProof/>
+                        </w:rPr>
                         <w:fldChar w:fldCharType="end"/>
                       </w:r>
                       <w:r>
                         <w:t>: Annotation Example</w:t>
                       </w:r>
-                      <w:bookmarkEnd w:id="14"/>
+                      <w:bookmarkEnd w:id="12"/>
                     </w:p>
                     <w:p>
                       <w:pPr>
@@ -3082,7 +3403,15 @@
     </w:p>
     <w:p>
       <w:r>
-        <w:t xml:space="preserve">From each annotation object, all that needs to be retrieved is the inner comment text and the page number. This isn’t too concerning, given that the document stores the former towards the top and the latter in full towards the bottom. In addition, it stores each item in a single line, and delimits objects using the x y obj and endobj tags. </w:t>
+        <w:t xml:space="preserve">From each annotation object, all that needs to be retrieved is the inner comment text and the page number. This isn’t too concerning, given that the document stores the former towards the top and the latter in full towards the bottom. In addition, it stores each item in a single line, and delimits objects using the x y obj and </w:t>
+      </w:r>
+      <w:proofErr w:type="spellStart"/>
+      <w:r>
+        <w:t>endobj</w:t>
+      </w:r>
+      <w:proofErr w:type="spellEnd"/>
+      <w:r>
+        <w:t xml:space="preserve"> tags. </w:t>
       </w:r>
     </w:p>
     <w:p>
@@ -3197,7 +3526,25 @@
                                 <w:sz w:val="18"/>
                                 <w:szCs w:val="18"/>
                               </w:rPr>
-                              <w:t>/C/Users/XYZ/Google Drive/DocLib/CRS Insights The 2015 National Military Strategy Background and Questions for Congress - Mcinnis.pdf)/Annots[ 3 0 R  2 0 R  5 0 R  4 0 R  7 0 R  6 0 R  9 0 R  8 0 R ]&gt;&gt;&gt;&gt;</w:t>
+                              <w:t>/C/Users/XYZ/Google Drive/DocLib/CRS Insights The 2015 National Military Strategy Background and Questions for Congress - Mcinnis.pdf)/</w:t>
+                            </w:r>
+                            <w:proofErr w:type="spellStart"/>
+                            <w:r>
+                              <w:rPr>
+                                <w:rFonts w:asciiTheme="minorHAnsi" w:hAnsiTheme="minorHAnsi" w:cstheme="minorHAnsi"/>
+                                <w:sz w:val="18"/>
+                                <w:szCs w:val="18"/>
+                              </w:rPr>
+                              <w:t>Annots</w:t>
+                            </w:r>
+                            <w:proofErr w:type="spellEnd"/>
+                            <w:r>
+                              <w:rPr>
+                                <w:rFonts w:asciiTheme="minorHAnsi" w:hAnsiTheme="minorHAnsi" w:cstheme="minorHAnsi"/>
+                                <w:sz w:val="18"/>
+                                <w:szCs w:val="18"/>
+                              </w:rPr>
+                              <w:t>[ 3 0 R  2 0 R  5 0 R  4 0 R  7 0 R  6 0 R  9 0 R  8 0 R ]&gt;&gt;&gt;&gt;</w:t>
                             </w:r>
                           </w:p>
                           <w:p>
@@ -3209,6 +3556,7 @@
                                 <w:szCs w:val="18"/>
                               </w:rPr>
                             </w:pPr>
+                            <w:proofErr w:type="spellStart"/>
                             <w:r>
                               <w:rPr>
                                 <w:rFonts w:asciiTheme="minorHAnsi" w:hAnsiTheme="minorHAnsi" w:cstheme="minorHAnsi"/>
@@ -3217,6 +3565,7 @@
                               </w:rPr>
                               <w:t>endobj</w:t>
                             </w:r>
+                            <w:proofErr w:type="spellEnd"/>
                           </w:p>
                         </w:txbxContent>
                       </wps:txbx>
@@ -3319,6 +3668,7 @@
                           <w:szCs w:val="18"/>
                         </w:rPr>
                       </w:pPr>
+                      <w:proofErr w:type="spellStart"/>
                       <w:r>
                         <w:rPr>
                           <w:rFonts w:asciiTheme="minorHAnsi" w:hAnsiTheme="minorHAnsi" w:cstheme="minorHAnsi"/>
@@ -3327,6 +3677,7 @@
                         </w:rPr>
                         <w:t>endobj</w:t>
                       </w:r>
+                      <w:proofErr w:type="spellEnd"/>
                     </w:p>
                   </w:txbxContent>
                 </v:textbox>
@@ -3397,7 +3748,21 @@
         <w:rPr>
           <w:lang w:val="en-GB"/>
         </w:rPr>
-        <w:t>From this SPO comes the only piece of document-level metadata of interest, which is the FilePath of the original Pdf. This is of interest as users may now make use of naming conventions as a means of transmitting additional information via file and folder names.</w:t>
+        <w:t xml:space="preserve">From this SPO comes the only piece of document-level metadata of interest, which is the </w:t>
+      </w:r>
+      <w:proofErr w:type="spellStart"/>
+      <w:r>
+        <w:rPr>
+          <w:lang w:val="en-GB"/>
+        </w:rPr>
+        <w:t>FilePath</w:t>
+      </w:r>
+      <w:proofErr w:type="spellEnd"/>
+      <w:r>
+        <w:rPr>
+          <w:lang w:val="en-GB"/>
+        </w:rPr>
+        <w:t xml:space="preserve"> of the original Pdf. This is of interest as users may now make use of naming conventions as a means of transmitting additional information via file and folder names.</w:t>
       </w:r>
     </w:p>
     <w:p>
@@ -3407,48 +3772,13 @@
           <w:lang w:val="en-GB"/>
         </w:rPr>
       </w:pPr>
-      <w:bookmarkStart w:id="13" w:name="_Toc11653502"/>
+      <w:bookmarkStart w:id="14" w:name="_Toc11653502"/>
       <w:r>
         <w:rPr>
           <w:lang w:val="en-GB"/>
         </w:rPr>
         <w:lastRenderedPageBreak/>
         <w:t>Proposed Architecture</w:t>
-      </w:r>
-      <w:bookmarkEnd w:id="13"/>
-    </w:p>
-    <w:p>
-      <w:pPr>
-        <w:rPr>
-          <w:lang w:val="en-GB"/>
-        </w:rPr>
-      </w:pPr>
-      <w:r>
-        <w:rPr>
-          <w:lang w:val="en-GB"/>
-        </w:rPr>
-        <w:t>The proposed structure of the code is straightforward.</w:t>
-      </w:r>
-    </w:p>
-    <w:p>
-      <w:pPr>
-        <w:pStyle w:val="Heading3"/>
-        <w:rPr>
-          <w:lang w:val="en-GB"/>
-        </w:rPr>
-      </w:pPr>
-      <w:bookmarkStart w:id="14" w:name="_Toc11653503"/>
-      <w:r>
-        <w:rPr>
-          <w:lang w:val="en-GB"/>
-        </w:rPr>
-        <w:t>Fdf</w:t>
-      </w:r>
-      <w:r>
-        <w:rPr>
-          <w:lang w:val="en-GB"/>
-        </w:rPr>
-        <w:t>Router</w:t>
       </w:r>
       <w:bookmarkEnd w:id="14"/>
     </w:p>
@@ -3462,31 +3792,7 @@
         <w:rPr>
           <w:lang w:val="en-GB"/>
         </w:rPr>
-        <w:t>FdfRouter</w:t>
-      </w:r>
-      <w:r>
-        <w:rPr>
-          <w:lang w:val="en-GB"/>
-        </w:rPr>
-        <w:t xml:space="preserve"> </w:t>
-      </w:r>
-      <w:r>
-        <w:rPr>
-          <w:lang w:val="en-GB"/>
-        </w:rPr>
-        <w:t xml:space="preserve">is a </w:t>
-      </w:r>
-      <w:r>
-        <w:rPr>
-          <w:lang w:val="en-GB"/>
-        </w:rPr>
-        <w:t>function type</w:t>
-      </w:r>
-      <w:r>
-        <w:rPr>
-          <w:lang w:val="en-GB"/>
-        </w:rPr>
-        <w:t xml:space="preserve"> which should be able to match fdf formats to appropriate FdfReaders. </w:t>
+        <w:t>The proposed structure of the code is straightforward.</w:t>
       </w:r>
     </w:p>
     <w:p>
@@ -3496,12 +3802,18 @@
           <w:lang w:val="en-GB"/>
         </w:rPr>
       </w:pPr>
-      <w:bookmarkStart w:id="15" w:name="_Toc11653504"/>
+      <w:bookmarkStart w:id="15" w:name="_Toc11653503"/>
       <w:r>
         <w:rPr>
           <w:lang w:val="en-GB"/>
         </w:rPr>
-        <w:t>FdfReader</w:t>
+        <w:t>Fdf</w:t>
+      </w:r>
+      <w:r>
+        <w:rPr>
+          <w:lang w:val="en-GB"/>
+        </w:rPr>
+        <w:t>Router</w:t>
       </w:r>
       <w:bookmarkEnd w:id="15"/>
     </w:p>
@@ -3515,19 +3827,98 @@
         <w:rPr>
           <w:lang w:val="en-GB"/>
         </w:rPr>
+        <w:t>FdfRouter</w:t>
+      </w:r>
+      <w:r>
+        <w:rPr>
+          <w:lang w:val="en-GB"/>
+        </w:rPr>
+        <w:t xml:space="preserve"> </w:t>
+      </w:r>
+      <w:r>
+        <w:rPr>
+          <w:lang w:val="en-GB"/>
+        </w:rPr>
+        <w:t xml:space="preserve">is a </w:t>
+      </w:r>
+      <w:r>
+        <w:rPr>
+          <w:lang w:val="en-GB"/>
+        </w:rPr>
+        <w:t>function type</w:t>
+      </w:r>
+      <w:r>
+        <w:rPr>
+          <w:lang w:val="en-GB"/>
+        </w:rPr>
+        <w:t xml:space="preserve"> which should be able to match fdf formats to appropriate </w:t>
+      </w:r>
+      <w:proofErr w:type="spellStart"/>
+      <w:r>
+        <w:rPr>
+          <w:lang w:val="en-GB"/>
+        </w:rPr>
+        <w:t>FdfReaders</w:t>
+      </w:r>
+      <w:proofErr w:type="spellEnd"/>
+      <w:r>
+        <w:rPr>
+          <w:lang w:val="en-GB"/>
+        </w:rPr>
+        <w:t xml:space="preserve">. </w:t>
+      </w:r>
+    </w:p>
+    <w:p>
+      <w:pPr>
+        <w:pStyle w:val="Heading3"/>
+        <w:rPr>
+          <w:lang w:val="en-GB"/>
+        </w:rPr>
+      </w:pPr>
+      <w:bookmarkStart w:id="16" w:name="_Toc11653504"/>
+      <w:r>
+        <w:rPr>
+          <w:lang w:val="en-GB"/>
+        </w:rPr>
+        <w:t>FdfReader</w:t>
+      </w:r>
+      <w:bookmarkEnd w:id="16"/>
+    </w:p>
+    <w:p>
+      <w:pPr>
+        <w:rPr>
+          <w:lang w:val="en-GB"/>
+        </w:rPr>
+      </w:pPr>
+      <w:r>
+        <w:rPr>
+          <w:lang w:val="en-GB"/>
+        </w:rPr>
         <w:t xml:space="preserve">FdfReader is an interface which should have the method </w:t>
       </w:r>
       <w:r>
         <w:rPr>
           <w:lang w:val="en-GB"/>
         </w:rPr>
-        <w:t>read</w:t>
+        <w:t>R</w:t>
       </w:r>
       <w:r>
         <w:rPr>
           <w:lang w:val="en-GB"/>
         </w:rPr>
-        <w:t xml:space="preserve">fdf. Objects which </w:t>
+        <w:t>ead</w:t>
+      </w:r>
+      <w:r>
+        <w:rPr>
+          <w:lang w:val="en-GB"/>
+        </w:rPr>
+        <w:t>F</w:t>
+      </w:r>
+      <w:r>
+        <w:rPr>
+          <w:lang w:val="en-GB"/>
+        </w:rPr>
+        <w:t xml:space="preserve">df. Objects which </w:t>
       </w:r>
       <w:r>
         <w:rPr>
@@ -3622,46 +4013,85 @@
     </w:p>
     <w:p>
       <w:pPr>
-        <w:pStyle w:val="Heading3"/>
-        <w:rPr>
-          <w:lang w:val="en-GB"/>
-        </w:rPr>
-      </w:pPr>
-      <w:bookmarkStart w:id="16" w:name="_Toc11653505"/>
-      <w:r>
-        <w:rPr>
-          <w:lang w:val="en-GB"/>
-        </w:rPr>
-        <w:t>CommentBlock</w:t>
-      </w:r>
-      <w:bookmarkEnd w:id="16"/>
+        <w:pStyle w:val="Amendment"/>
+      </w:pPr>
+      <w:r>
+        <w:t>Amendment I</w:t>
+      </w:r>
     </w:p>
     <w:p>
       <w:pPr>
-        <w:rPr>
-          <w:lang w:val="en-GB"/>
-        </w:rPr>
-      </w:pPr>
-      <w:r>
-        <w:rPr>
-          <w:lang w:val="en-GB"/>
-        </w:rPr>
-        <w:t>CommentBlock is an object which is expected to contain the document’s Source Path and a list of comment objects.</w:t>
+        <w:pStyle w:val="AmendmentDate"/>
+      </w:pPr>
+      <w:r>
+        <w:t>6/17/2019</w:t>
       </w:r>
     </w:p>
     <w:p>
       <w:pPr>
+        <w:pStyle w:val="Normalamendment"/>
+        <w:rPr>
+          <w:lang w:val="en-GB"/>
+        </w:rPr>
+      </w:pPr>
+      <w:r>
+        <w:rPr>
+          <w:lang w:val="en-GB"/>
+        </w:rPr>
+        <w:t xml:space="preserve">It is highly unlikely that any note file, even one for a very large, information rich text, should exceed more than 10mb. This being the case, FdfReader will </w:t>
+      </w:r>
+      <w:r>
+        <w:rPr>
+          <w:lang w:val="en-GB"/>
+        </w:rPr>
+        <w:t>be given</w:t>
+      </w:r>
+      <w:r>
+        <w:rPr>
+          <w:lang w:val="en-GB"/>
+        </w:rPr>
+        <w:t xml:space="preserve"> the additional responsibility of reading bytes in from the file, rather than being fed lines</w:t>
+      </w:r>
+      <w:r>
+        <w:rPr>
+          <w:lang w:val="en-GB"/>
+        </w:rPr>
+        <w:t xml:space="preserve"> from some other object</w:t>
+      </w:r>
+      <w:r>
+        <w:rPr>
+          <w:lang w:val="en-GB"/>
+        </w:rPr>
+        <w:t>. This dominion over the process should make the overall architecture much simpler to implement.</w:t>
+      </w:r>
+    </w:p>
+    <w:p>
+      <w:pPr>
+        <w:pStyle w:val="Normalamendment"/>
+        <w:rPr>
+          <w:lang w:val="en-GB"/>
+        </w:rPr>
+      </w:pPr>
+      <w:r>
+        <w:rPr>
+          <w:lang w:val="en-GB"/>
+        </w:rPr>
+        <w:t xml:space="preserve">Given that this is the case, bufio.scanner can be used in conjunction with concurrent goroutines. It should be noted that leaving concurrency and parallelism to the user is considered best practice and as such, a parameter will be available to the user to enable it. </w:t>
+      </w:r>
+    </w:p>
+    <w:p>
+      <w:pPr>
         <w:pStyle w:val="Heading3"/>
         <w:rPr>
           <w:lang w:val="en-GB"/>
         </w:rPr>
       </w:pPr>
-      <w:bookmarkStart w:id="17" w:name="_Toc11653506"/>
+      <w:bookmarkStart w:id="17" w:name="_Toc11653505"/>
       <w:r>
         <w:rPr>
           <w:lang w:val="en-GB"/>
         </w:rPr>
-        <w:t>Comment</w:t>
+        <w:t>CommentBlock</w:t>
       </w:r>
       <w:bookmarkEnd w:id="17"/>
     </w:p>
@@ -3675,36 +4105,68 @@
         <w:rPr>
           <w:lang w:val="en-GB"/>
         </w:rPr>
-        <w:t>A comment is an object</w:t>
-      </w:r>
-      <w:r>
-        <w:rPr>
-          <w:lang w:val="en-GB"/>
-        </w:rPr>
-        <w:t xml:space="preserve"> type</w:t>
-      </w:r>
-      <w:r>
-        <w:rPr>
-          <w:lang w:val="en-GB"/>
-        </w:rPr>
-        <w:t xml:space="preserve"> which contains text and a page number.</w:t>
-      </w:r>
+        <w:t>CommentBlock is an object which is expected to contain the document’s Source Path and a list of comment objects.</w:t>
+      </w:r>
+      <w:bookmarkStart w:id="18" w:name="_GoBack"/>
+      <w:bookmarkEnd w:id="18"/>
     </w:p>
     <w:p>
       <w:pPr>
+        <w:pStyle w:val="Heading3"/>
+        <w:rPr>
+          <w:lang w:val="en-GB"/>
+        </w:rPr>
+      </w:pPr>
+      <w:bookmarkStart w:id="19" w:name="_Toc11653506"/>
+      <w:r>
+        <w:rPr>
+          <w:lang w:val="en-GB"/>
+        </w:rPr>
+        <w:t>Comment</w:t>
+      </w:r>
+      <w:bookmarkEnd w:id="19"/>
+    </w:p>
+    <w:p>
+      <w:pPr>
+        <w:rPr>
+          <w:lang w:val="en-GB"/>
+        </w:rPr>
+      </w:pPr>
+      <w:r>
+        <w:rPr>
+          <w:lang w:val="en-GB"/>
+        </w:rPr>
+        <w:t>A comment is an object</w:t>
+      </w:r>
+      <w:r>
+        <w:rPr>
+          <w:lang w:val="en-GB"/>
+        </w:rPr>
+        <w:t xml:space="preserve"> type</w:t>
+      </w:r>
+      <w:r>
+        <w:rPr>
+          <w:lang w:val="en-GB"/>
+        </w:rPr>
+        <w:t xml:space="preserve"> which contains text and a page number.</w:t>
+      </w:r>
+    </w:p>
+    <w:p>
+      <w:pPr>
         <w:pStyle w:val="Heading1"/>
         <w:rPr>
           <w:lang w:val="en-GB"/>
         </w:rPr>
       </w:pPr>
-      <w:bookmarkStart w:id="18" w:name="_Toc11653507"/>
+      <w:bookmarkStart w:id="20" w:name="_Toc11653507"/>
       <w:r>
         <w:rPr>
           <w:lang w:val="en-GB"/>
         </w:rPr>
+        <w:lastRenderedPageBreak/>
         <w:t>Future Development</w:t>
       </w:r>
-      <w:bookmarkEnd w:id="18"/>
+      <w:bookmarkEnd w:id="20"/>
     </w:p>
     <w:p>
       <w:r>
@@ -5532,6 +5994,62 @@
       <w:sz w:val="22"/>
     </w:rPr>
   </w:style>
+  <w:style w:type="paragraph" w:customStyle="1" w:styleId="Amendment">
+    <w:name w:val="Amendment"/>
+    <w:basedOn w:val="Heading3"/>
+    <w:next w:val="AmendmentDate"/>
+    <w:qFormat/>
+    <w:rsid w:val="00351B99"/>
+    <w:pPr>
+      <w:pBdr>
+        <w:top w:val="single" w:sz="4" w:space="1" w:color="auto"/>
+        <w:bottom w:val="single" w:sz="4" w:space="1" w:color="auto"/>
+      </w:pBdr>
+    </w:pPr>
+    <w:rPr>
+      <w:color w:val="7F7F7F" w:themeColor="text1" w:themeTint="80"/>
+    </w:rPr>
+  </w:style>
+  <w:style w:type="paragraph" w:customStyle="1" w:styleId="Normalamendment">
+    <w:name w:val="Normal (amendment)"/>
+    <w:basedOn w:val="Normal"/>
+    <w:qFormat/>
+    <w:rsid w:val="00351B99"/>
+    <w:pPr>
+      <w:pBdr>
+        <w:bottom w:val="single" w:sz="4" w:space="1" w:color="auto"/>
+      </w:pBdr>
+    </w:pPr>
+    <w:rPr>
+      <w:sz w:val="20"/>
+    </w:rPr>
+  </w:style>
+  <w:style w:type="paragraph" w:customStyle="1" w:styleId="Style1">
+    <w:name w:val="Style1"/>
+    <w:basedOn w:val="Amendment"/>
+    <w:next w:val="Normalamendment"/>
+    <w:qFormat/>
+    <w:rsid w:val="00351B99"/>
+    <w:rPr>
+      <w:rFonts w:ascii="Univers Condensed" w:hAnsi="Univers Condensed"/>
+      <w:sz w:val="24"/>
+      <w:lang w:val="en-GB"/>
+    </w:rPr>
+  </w:style>
+  <w:style w:type="paragraph" w:customStyle="1" w:styleId="AmendmentDate">
+    <w:name w:val="AmendmentDate"/>
+    <w:basedOn w:val="Amendment"/>
+    <w:next w:val="Normalamendment"/>
+    <w:qFormat/>
+    <w:rsid w:val="00351B99"/>
+    <w:pPr>
+      <w:spacing w:before="0"/>
+    </w:pPr>
+    <w:rPr>
+      <w:rFonts w:ascii="Univers Condensed" w:hAnsi="Univers Condensed"/>
+      <w:sz w:val="24"/>
+    </w:rPr>
+  </w:style>
 </w:styles>
 </file>
 
@@ -5687,6 +6205,7 @@
     <w:rsid w:val="009D4653"/>
     <w:rsid w:val="00BD7A80"/>
     <w:rsid w:val="00D5267E"/>
+    <w:rsid w:val="00E01C58"/>
     <w:rsid w:val="00E50BA8"/>
     <w:rsid w:val="00E57E74"/>
   </w:rsids>
@@ -6457,7 +6976,7 @@
 </file>
 
 <file path=customXml/itemProps1.xml><?xml version="1.0" encoding="utf-8"?>
-<ds:datastoreItem xmlns:ds="http://schemas.openxmlformats.org/officeDocument/2006/customXml" ds:itemID="{0741C25A-223E-45BD-8664-703E51EDC804}">
+<ds:datastoreItem xmlns:ds="http://schemas.openxmlformats.org/officeDocument/2006/customXml" ds:itemID="{95E28464-0F02-45E3-94DF-0B284A5BB217}">
   <ds:schemaRefs>
     <ds:schemaRef ds:uri="http://schemas.openxmlformats.org/officeDocument/2006/bibliography"/>
   </ds:schemaRefs>

</xml_diff>

<commit_message>
Added Amendment 2, concerning the addition of a parser function type
</commit_message>
<xml_diff>
--- a/DesignDoc_FdfExtract.docx
+++ b/DesignDoc_FdfExtract.docx
@@ -1737,27 +1737,14 @@
       <w:r>
         <w:t xml:space="preserve">Table </w:t>
       </w:r>
-      <w:r>
-        <w:fldChar w:fldCharType="begin"/>
-      </w:r>
-      <w:r>
-        <w:instrText xml:space="preserve"> SEQ Table \* ARABIC </w:instrText>
-      </w:r>
-      <w:r>
-        <w:fldChar w:fldCharType="separate"/>
-      </w:r>
-      <w:r>
-        <w:rPr>
-          <w:noProof/>
-        </w:rPr>
-        <w:t>1</w:t>
-      </w:r>
-      <w:r>
-        <w:rPr>
-          <w:noProof/>
-        </w:rPr>
-        <w:fldChar w:fldCharType="end"/>
-      </w:r>
+      <w:fldSimple w:instr=" SEQ Table \* ARABIC ">
+        <w:r>
+          <w:rPr>
+            <w:noProof/>
+          </w:rPr>
+          <w:t>1</w:t>
+        </w:r>
+      </w:fldSimple>
       <w:r>
         <w:t>: Terms and Acronyms</w:t>
       </w:r>
@@ -2089,27 +2076,14 @@
       <w:r>
         <w:t xml:space="preserve">Code Snippet </w:t>
       </w:r>
-      <w:r>
-        <w:fldChar w:fldCharType="begin"/>
-      </w:r>
-      <w:r>
-        <w:instrText xml:space="preserve"> SEQ Code_Snippet \* ARABIC </w:instrText>
-      </w:r>
-      <w:r>
-        <w:fldChar w:fldCharType="separate"/>
-      </w:r>
-      <w:r>
-        <w:rPr>
-          <w:noProof/>
-        </w:rPr>
-        <w:t>1</w:t>
-      </w:r>
-      <w:r>
-        <w:rPr>
-          <w:noProof/>
-        </w:rPr>
-        <w:fldChar w:fldCharType="end"/>
-      </w:r>
+      <w:fldSimple w:instr=" SEQ Code_Snippet \* ARABIC ">
+        <w:r>
+          <w:rPr>
+            <w:noProof/>
+          </w:rPr>
+          <w:t>1</w:t>
+        </w:r>
+      </w:fldSimple>
       <w:r>
         <w:t>: FCE Heading</w:t>
       </w:r>
@@ -3041,27 +3015,14 @@
       <w:r>
         <w:t xml:space="preserve">Code Snippet </w:t>
       </w:r>
-      <w:r>
-        <w:fldChar w:fldCharType="begin"/>
-      </w:r>
-      <w:r>
-        <w:instrText xml:space="preserve"> SEQ Code_Snippet \* ARABIC </w:instrText>
-      </w:r>
-      <w:r>
-        <w:fldChar w:fldCharType="separate"/>
-      </w:r>
-      <w:r>
-        <w:rPr>
-          <w:noProof/>
-        </w:rPr>
-        <w:t>2</w:t>
-      </w:r>
-      <w:r>
-        <w:rPr>
-          <w:noProof/>
-        </w:rPr>
-        <w:fldChar w:fldCharType="end"/>
-      </w:r>
+      <w:fldSimple w:instr=" SEQ Code_Snippet \* ARABIC ">
+        <w:r>
+          <w:rPr>
+            <w:noProof/>
+          </w:rPr>
+          <w:t>2</w:t>
+        </w:r>
+      </w:fldSimple>
       <w:r>
         <w:t>: FCE Annotation Object</w:t>
       </w:r>
@@ -3217,27 +3178,14 @@
                               <w:br/>
                               <w:t xml:space="preserve"> Image </w:t>
                             </w:r>
-                            <w:r>
-                              <w:fldChar w:fldCharType="begin"/>
-                            </w:r>
-                            <w:r>
-                              <w:instrText xml:space="preserve"> SEQ Image \* ARABIC </w:instrText>
-                            </w:r>
-                            <w:r>
-                              <w:fldChar w:fldCharType="separate"/>
-                            </w:r>
-                            <w:r>
-                              <w:rPr>
-                                <w:noProof/>
-                              </w:rPr>
-                              <w:t>1</w:t>
-                            </w:r>
-                            <w:r>
-                              <w:rPr>
-                                <w:noProof/>
-                              </w:rPr>
-                              <w:fldChar w:fldCharType="end"/>
-                            </w:r>
+                            <w:fldSimple w:instr=" SEQ Image \* ARABIC ">
+                              <w:r>
+                                <w:rPr>
+                                  <w:noProof/>
+                                </w:rPr>
+                                <w:t>1</w:t>
+                              </w:r>
+                            </w:fldSimple>
                             <w:r>
                               <w:t>: Annotation Example</w:t>
                             </w:r>
@@ -3307,11 +3255,11 @@
                                     <pic:cNvPicPr/>
                                   </pic:nvPicPr>
                                   <pic:blipFill>
-                                    <a:blip r:embed="rId15">
+                                    <a:blip r:embed="rId17">
                                       <a:extLst>
                                         <a:ext uri="{BEBA8EAE-BF5A-486C-A8C5-ECC9F3942E4B}">
                                           <a14:imgProps xmlns:a14="http://schemas.microsoft.com/office/drawing/2010/main">
-                                            <a14:imgLayer r:embed="rId16">
+                                            <a14:imgLayer r:embed="rId18">
                                               <a14:imgEffect>
                                                 <a14:saturation sat="0"/>
                                               </a14:imgEffect>
@@ -3695,27 +3643,14 @@
       <w:r>
         <w:t xml:space="preserve">Code Snippet </w:t>
       </w:r>
-      <w:r>
-        <w:fldChar w:fldCharType="begin"/>
-      </w:r>
-      <w:r>
-        <w:instrText xml:space="preserve"> SEQ Code_Snippet \* ARABIC </w:instrText>
-      </w:r>
-      <w:r>
-        <w:fldChar w:fldCharType="separate"/>
-      </w:r>
-      <w:r>
-        <w:rPr>
-          <w:noProof/>
-        </w:rPr>
-        <w:t>3</w:t>
-      </w:r>
-      <w:r>
-        <w:rPr>
-          <w:noProof/>
-        </w:rPr>
-        <w:fldChar w:fldCharType="end"/>
-      </w:r>
+      <w:fldSimple w:instr=" SEQ Code_Snippet \* ARABIC ">
+        <w:r>
+          <w:rPr>
+            <w:noProof/>
+          </w:rPr>
+          <w:t>3</w:t>
+        </w:r>
+      </w:fldSimple>
       <w:r>
         <w:t>: FDF File Header</w:t>
       </w:r>
@@ -3772,13 +3707,148 @@
           <w:lang w:val="en-GB"/>
         </w:rPr>
       </w:pPr>
-      <w:bookmarkStart w:id="14" w:name="_Toc11653502"/>
+      <w:bookmarkStart w:id="12" w:name="_Toc11653502"/>
       <w:r>
         <w:rPr>
           <w:lang w:val="en-GB"/>
         </w:rPr>
         <w:lastRenderedPageBreak/>
         <w:t>Proposed Architecture</w:t>
+      </w:r>
+      <w:bookmarkEnd w:id="12"/>
+    </w:p>
+    <w:p>
+      <w:pPr>
+        <w:rPr>
+          <w:lang w:val="en-GB"/>
+        </w:rPr>
+      </w:pPr>
+      <w:r>
+        <w:rPr>
+          <w:lang w:val="en-GB"/>
+        </w:rPr>
+        <w:t>The proposed structure of the code is straightforward.</w:t>
+      </w:r>
+    </w:p>
+    <w:p>
+      <w:pPr>
+        <w:pStyle w:val="Heading3"/>
+        <w:rPr>
+          <w:lang w:val="en-GB"/>
+        </w:rPr>
+      </w:pPr>
+      <w:bookmarkStart w:id="13" w:name="_Toc11653503"/>
+      <w:r>
+        <w:rPr>
+          <w:lang w:val="en-GB"/>
+        </w:rPr>
+        <w:t>Fdf</w:t>
+      </w:r>
+      <w:r>
+        <w:rPr>
+          <w:lang w:val="en-GB"/>
+        </w:rPr>
+        <w:t>Router</w:t>
+      </w:r>
+      <w:bookmarkEnd w:id="13"/>
+    </w:p>
+    <w:p>
+      <w:pPr>
+        <w:rPr>
+          <w:lang w:val="en-GB"/>
+        </w:rPr>
+      </w:pPr>
+      <w:r>
+        <w:rPr>
+          <w:lang w:val="en-GB"/>
+        </w:rPr>
+        <w:t>FdfRouter</w:t>
+      </w:r>
+      <w:r>
+        <w:rPr>
+          <w:lang w:val="en-GB"/>
+        </w:rPr>
+        <w:t xml:space="preserve"> </w:t>
+      </w:r>
+      <w:r>
+        <w:rPr>
+          <w:lang w:val="en-GB"/>
+        </w:rPr>
+        <w:t xml:space="preserve">is a </w:t>
+      </w:r>
+      <w:r>
+        <w:rPr>
+          <w:lang w:val="en-GB"/>
+        </w:rPr>
+        <w:t>function type</w:t>
+      </w:r>
+      <w:r>
+        <w:rPr>
+          <w:lang w:val="en-GB"/>
+        </w:rPr>
+        <w:t xml:space="preserve"> which should be able to match fdf formats to appropriate </w:t>
+      </w:r>
+      <w:proofErr w:type="spellStart"/>
+      <w:r>
+        <w:rPr>
+          <w:lang w:val="en-GB"/>
+        </w:rPr>
+        <w:t>FdfReaders</w:t>
+      </w:r>
+      <w:proofErr w:type="spellEnd"/>
+      <w:r>
+        <w:rPr>
+          <w:lang w:val="en-GB"/>
+        </w:rPr>
+        <w:t xml:space="preserve">. </w:t>
+      </w:r>
+    </w:p>
+    <w:p>
+      <w:pPr>
+        <w:pStyle w:val="Amendment"/>
+      </w:pPr>
+      <w:r>
+        <w:t xml:space="preserve">Amendment </w:t>
+      </w:r>
+      <w:r>
+        <w:t>II</w:t>
+      </w:r>
+    </w:p>
+    <w:p>
+      <w:pPr>
+        <w:pStyle w:val="AmendmentDate"/>
+      </w:pPr>
+      <w:r>
+        <w:t>6/17/2019</w:t>
+      </w:r>
+    </w:p>
+    <w:p>
+      <w:pPr>
+        <w:pStyle w:val="Normalamendment"/>
+        <w:rPr>
+          <w:lang w:val="en-GB"/>
+        </w:rPr>
+      </w:pPr>
+      <w:r>
+        <w:rPr>
+          <w:lang w:val="en-GB"/>
+        </w:rPr>
+        <w:t>The router is instead expected to choose an appropriate parser function given the new nature of the Reader as indicated in Amendment I. The parser being a function type which takes bytes as an argument and returns a Comment object as output.</w:t>
+      </w:r>
+    </w:p>
+    <w:p>
+      <w:pPr>
+        <w:pStyle w:val="Heading3"/>
+        <w:rPr>
+          <w:lang w:val="en-GB"/>
+        </w:rPr>
+      </w:pPr>
+      <w:bookmarkStart w:id="14" w:name="_Toc11653504"/>
+      <w:r>
+        <w:rPr>
+          <w:lang w:val="en-GB"/>
+        </w:rPr>
+        <w:t>FdfReader</w:t>
       </w:r>
       <w:bookmarkEnd w:id="14"/>
     </w:p>
@@ -3792,95 +3862,212 @@
         <w:rPr>
           <w:lang w:val="en-GB"/>
         </w:rPr>
-        <w:t>The proposed structure of the code is straightforward.</w:t>
+        <w:t xml:space="preserve">FdfReader is an interface which should have the method </w:t>
+      </w:r>
+      <w:r>
+        <w:rPr>
+          <w:lang w:val="en-GB"/>
+        </w:rPr>
+        <w:t>R</w:t>
+      </w:r>
+      <w:r>
+        <w:rPr>
+          <w:lang w:val="en-GB"/>
+        </w:rPr>
+        <w:t>ead</w:t>
+      </w:r>
+      <w:r>
+        <w:rPr>
+          <w:lang w:val="en-GB"/>
+        </w:rPr>
+        <w:t>F</w:t>
+      </w:r>
+      <w:r>
+        <w:rPr>
+          <w:lang w:val="en-GB"/>
+        </w:rPr>
+        <w:t xml:space="preserve">df. Objects which </w:t>
+      </w:r>
+      <w:r>
+        <w:rPr>
+          <w:lang w:val="en-GB"/>
+        </w:rPr>
+        <w:t>Read</w:t>
+      </w:r>
+      <w:r>
+        <w:rPr>
+          <w:lang w:val="en-GB"/>
+        </w:rPr>
+        <w:t xml:space="preserve"> </w:t>
+      </w:r>
+      <w:r>
+        <w:rPr>
+          <w:lang w:val="en-GB"/>
+        </w:rPr>
+        <w:t>F</w:t>
+      </w:r>
+      <w:r>
+        <w:rPr>
+          <w:lang w:val="en-GB"/>
+        </w:rPr>
+        <w:t>DF</w:t>
+      </w:r>
+      <w:r>
+        <w:rPr>
+          <w:lang w:val="en-GB"/>
+        </w:rPr>
+        <w:t>s</w:t>
+      </w:r>
+      <w:r>
+        <w:rPr>
+          <w:lang w:val="en-GB"/>
+        </w:rPr>
+        <w:t xml:space="preserve"> should be able</w:t>
+      </w:r>
+      <w:bookmarkStart w:id="15" w:name="_GoBack"/>
+      <w:bookmarkEnd w:id="15"/>
+      <w:r>
+        <w:rPr>
+          <w:lang w:val="en-GB"/>
+        </w:rPr>
+        <w:t xml:space="preserve"> to identify comments and the SPO, parse the data from within and package them into </w:t>
+      </w:r>
+      <w:r>
+        <w:rPr>
+          <w:lang w:val="en-GB"/>
+        </w:rPr>
+        <w:t>a CommentBlock object</w:t>
+      </w:r>
+      <w:r>
+        <w:rPr>
+          <w:lang w:val="en-GB"/>
+        </w:rPr>
+        <w:t xml:space="preserve"> for use elsewhere.</w:t>
       </w:r>
     </w:p>
     <w:p>
       <w:pPr>
-        <w:pStyle w:val="Heading3"/>
-        <w:rPr>
-          <w:lang w:val="en-GB"/>
-        </w:rPr>
-      </w:pPr>
-      <w:bookmarkStart w:id="15" w:name="_Toc11653503"/>
-      <w:r>
-        <w:rPr>
-          <w:lang w:val="en-GB"/>
-        </w:rPr>
-        <w:t>Fdf</w:t>
-      </w:r>
-      <w:r>
-        <w:rPr>
-          <w:lang w:val="en-GB"/>
-        </w:rPr>
-        <w:t>Router</w:t>
-      </w:r>
-      <w:bookmarkEnd w:id="15"/>
+        <w:pStyle w:val="Normalsmall"/>
+        <w:rPr>
+          <w:i/>
+          <w:iCs/>
+          <w:lang w:val="en-GB"/>
+        </w:rPr>
+      </w:pPr>
+      <w:r>
+        <w:rPr>
+          <w:i/>
+          <w:iCs/>
+          <w:lang w:val="en-GB"/>
+        </w:rPr>
+        <w:t>* It should also be able to detect a</w:t>
+      </w:r>
+      <w:r>
+        <w:rPr>
+          <w:i/>
+          <w:iCs/>
+          <w:lang w:val="en-GB"/>
+        </w:rPr>
+        <w:t>n</w:t>
+      </w:r>
+      <w:r>
+        <w:rPr>
+          <w:i/>
+          <w:iCs/>
+          <w:lang w:val="en-GB"/>
+        </w:rPr>
+        <w:t xml:space="preserve"> FDF version and choose DTD schemas as necessary</w:t>
+      </w:r>
+      <w:r>
+        <w:rPr>
+          <w:i/>
+          <w:iCs/>
+          <w:lang w:val="en-GB"/>
+        </w:rPr>
+        <w:t>.</w:t>
+      </w:r>
     </w:p>
     <w:p>
       <w:pPr>
-        <w:rPr>
-          <w:lang w:val="en-GB"/>
-        </w:rPr>
-      </w:pPr>
-      <w:r>
-        <w:rPr>
-          <w:lang w:val="en-GB"/>
-        </w:rPr>
-        <w:t>FdfRouter</w:t>
-      </w:r>
-      <w:r>
-        <w:rPr>
-          <w:lang w:val="en-GB"/>
-        </w:rPr>
-        <w:t xml:space="preserve"> </w:t>
-      </w:r>
-      <w:r>
-        <w:rPr>
-          <w:lang w:val="en-GB"/>
-        </w:rPr>
-        <w:t xml:space="preserve">is a </w:t>
-      </w:r>
-      <w:r>
-        <w:rPr>
-          <w:lang w:val="en-GB"/>
-        </w:rPr>
-        <w:t>function type</w:t>
-      </w:r>
-      <w:r>
-        <w:rPr>
-          <w:lang w:val="en-GB"/>
-        </w:rPr>
-        <w:t xml:space="preserve"> which should be able to match fdf formats to appropriate </w:t>
-      </w:r>
-      <w:proofErr w:type="spellStart"/>
-      <w:r>
-        <w:rPr>
-          <w:lang w:val="en-GB"/>
-        </w:rPr>
-        <w:t>FdfReaders</w:t>
-      </w:r>
-      <w:proofErr w:type="spellEnd"/>
-      <w:r>
-        <w:rPr>
-          <w:lang w:val="en-GB"/>
-        </w:rPr>
-        <w:t xml:space="preserve">. </w:t>
+        <w:pStyle w:val="Amendment"/>
+      </w:pPr>
+      <w:r>
+        <w:t>Amendment I</w:t>
       </w:r>
     </w:p>
     <w:p>
       <w:pPr>
+        <w:pStyle w:val="AmendmentDate"/>
+      </w:pPr>
+      <w:r>
+        <w:t>6/17/2019</w:t>
+      </w:r>
+    </w:p>
+    <w:p>
+      <w:pPr>
+        <w:pStyle w:val="Normalamendment"/>
+        <w:rPr>
+          <w:lang w:val="en-GB"/>
+        </w:rPr>
+      </w:pPr>
+      <w:r>
+        <w:rPr>
+          <w:lang w:val="en-GB"/>
+        </w:rPr>
+        <w:t xml:space="preserve">It is highly unlikely that any note file, even one for a very large, information rich text, should exceed more than 10mb. This being the case, FdfReader will </w:t>
+      </w:r>
+      <w:r>
+        <w:rPr>
+          <w:lang w:val="en-GB"/>
+        </w:rPr>
+        <w:t>be given</w:t>
+      </w:r>
+      <w:r>
+        <w:rPr>
+          <w:lang w:val="en-GB"/>
+        </w:rPr>
+        <w:t xml:space="preserve"> the additional responsibility of reading bytes in from the file, rather than being fed lines</w:t>
+      </w:r>
+      <w:r>
+        <w:rPr>
+          <w:lang w:val="en-GB"/>
+        </w:rPr>
+        <w:t xml:space="preserve"> from some other object</w:t>
+      </w:r>
+      <w:r>
+        <w:rPr>
+          <w:lang w:val="en-GB"/>
+        </w:rPr>
+        <w:t>. This dominion over the process should make the overall architecture much simpler to implement.</w:t>
+      </w:r>
+    </w:p>
+    <w:p>
+      <w:pPr>
+        <w:pStyle w:val="Normalamendment"/>
+        <w:rPr>
+          <w:lang w:val="en-GB"/>
+        </w:rPr>
+      </w:pPr>
+      <w:r>
+        <w:rPr>
+          <w:lang w:val="en-GB"/>
+        </w:rPr>
+        <w:t xml:space="preserve">Given that this is the case, bufio.scanner can be used in conjunction with concurrent goroutines. It should be noted that leaving concurrency and parallelism to the user is considered best practice and as such, a parameter will be available to the user to enable it. </w:t>
+      </w:r>
+    </w:p>
+    <w:p>
+      <w:pPr>
         <w:pStyle w:val="Heading3"/>
         <w:rPr>
           <w:lang w:val="en-GB"/>
         </w:rPr>
       </w:pPr>
-      <w:bookmarkStart w:id="16" w:name="_Toc11653504"/>
-      <w:r>
-        <w:rPr>
-          <w:lang w:val="en-GB"/>
-        </w:rPr>
-        <w:t>FdfReader</w:t>
+      <w:bookmarkStart w:id="16" w:name="_Toc11653505"/>
+      <w:r>
+        <w:rPr>
+          <w:lang w:val="en-GB"/>
+        </w:rPr>
+        <w:t>CommentBlock</w:t>
       </w:r>
       <w:bookmarkEnd w:id="16"/>
     </w:p>
@@ -3894,204 +4081,23 @@
         <w:rPr>
           <w:lang w:val="en-GB"/>
         </w:rPr>
-        <w:t xml:space="preserve">FdfReader is an interface which should have the method </w:t>
-      </w:r>
-      <w:r>
-        <w:rPr>
-          <w:lang w:val="en-GB"/>
-        </w:rPr>
-        <w:t>R</w:t>
-      </w:r>
-      <w:r>
-        <w:rPr>
-          <w:lang w:val="en-GB"/>
-        </w:rPr>
-        <w:t>ead</w:t>
-      </w:r>
-      <w:r>
-        <w:rPr>
-          <w:lang w:val="en-GB"/>
-        </w:rPr>
-        <w:t>F</w:t>
-      </w:r>
-      <w:r>
-        <w:rPr>
-          <w:lang w:val="en-GB"/>
-        </w:rPr>
-        <w:t xml:space="preserve">df. Objects which </w:t>
-      </w:r>
-      <w:r>
-        <w:rPr>
-          <w:lang w:val="en-GB"/>
-        </w:rPr>
-        <w:t>Read</w:t>
-      </w:r>
-      <w:r>
-        <w:rPr>
-          <w:lang w:val="en-GB"/>
-        </w:rPr>
-        <w:t xml:space="preserve"> </w:t>
-      </w:r>
-      <w:r>
-        <w:rPr>
-          <w:lang w:val="en-GB"/>
-        </w:rPr>
-        <w:t>F</w:t>
-      </w:r>
-      <w:r>
-        <w:rPr>
-          <w:lang w:val="en-GB"/>
-        </w:rPr>
-        <w:t>DF</w:t>
-      </w:r>
-      <w:r>
-        <w:rPr>
-          <w:lang w:val="en-GB"/>
-        </w:rPr>
-        <w:t>s</w:t>
-      </w:r>
-      <w:r>
-        <w:rPr>
-          <w:lang w:val="en-GB"/>
-        </w:rPr>
-        <w:t xml:space="preserve"> should be able to identify comments and the SPO, parse the data from within and package them into </w:t>
-      </w:r>
-      <w:r>
-        <w:rPr>
-          <w:lang w:val="en-GB"/>
-        </w:rPr>
-        <w:t>a CommentBlock object</w:t>
-      </w:r>
-      <w:r>
-        <w:rPr>
-          <w:lang w:val="en-GB"/>
-        </w:rPr>
-        <w:t xml:space="preserve"> for use elsewhere.</w:t>
+        <w:t>CommentBlock is an object which is expected to contain the document’s Source Path and a list of comment objects.</w:t>
       </w:r>
     </w:p>
     <w:p>
       <w:pPr>
-        <w:pStyle w:val="Normalsmall"/>
-        <w:rPr>
-          <w:i/>
-          <w:iCs/>
-          <w:lang w:val="en-GB"/>
-        </w:rPr>
-      </w:pPr>
-      <w:r>
-        <w:rPr>
-          <w:i/>
-          <w:iCs/>
-          <w:lang w:val="en-GB"/>
-        </w:rPr>
-        <w:t>* It should also be able to detect a</w:t>
-      </w:r>
-      <w:r>
-        <w:rPr>
-          <w:i/>
-          <w:iCs/>
-          <w:lang w:val="en-GB"/>
-        </w:rPr>
-        <w:t>n</w:t>
-      </w:r>
-      <w:r>
-        <w:rPr>
-          <w:i/>
-          <w:iCs/>
-          <w:lang w:val="en-GB"/>
-        </w:rPr>
-        <w:t xml:space="preserve"> FDF version and choose DTD schemas as necessary</w:t>
-      </w:r>
-      <w:r>
-        <w:rPr>
-          <w:i/>
-          <w:iCs/>
-          <w:lang w:val="en-GB"/>
-        </w:rPr>
-        <w:t>.</w:t>
-      </w:r>
-    </w:p>
-    <w:p>
-      <w:pPr>
-        <w:pStyle w:val="Amendment"/>
-      </w:pPr>
-      <w:r>
-        <w:t>Amendment I</w:t>
-      </w:r>
-    </w:p>
-    <w:p>
-      <w:pPr>
-        <w:pStyle w:val="AmendmentDate"/>
-      </w:pPr>
-      <w:r>
-        <w:t>6/17/2019</w:t>
-      </w:r>
-    </w:p>
-    <w:p>
-      <w:pPr>
-        <w:pStyle w:val="Normalamendment"/>
-        <w:rPr>
-          <w:lang w:val="en-GB"/>
-        </w:rPr>
-      </w:pPr>
-      <w:r>
-        <w:rPr>
-          <w:lang w:val="en-GB"/>
-        </w:rPr>
-        <w:t xml:space="preserve">It is highly unlikely that any note file, even one for a very large, information rich text, should exceed more than 10mb. This being the case, FdfReader will </w:t>
-      </w:r>
-      <w:r>
-        <w:rPr>
-          <w:lang w:val="en-GB"/>
-        </w:rPr>
-        <w:t>be given</w:t>
-      </w:r>
-      <w:r>
-        <w:rPr>
-          <w:lang w:val="en-GB"/>
-        </w:rPr>
-        <w:t xml:space="preserve"> the additional responsibility of reading bytes in from the file, rather than being fed lines</w:t>
-      </w:r>
-      <w:r>
-        <w:rPr>
-          <w:lang w:val="en-GB"/>
-        </w:rPr>
-        <w:t xml:space="preserve"> from some other object</w:t>
-      </w:r>
-      <w:r>
-        <w:rPr>
-          <w:lang w:val="en-GB"/>
-        </w:rPr>
-        <w:t>. This dominion over the process should make the overall architecture much simpler to implement.</w:t>
-      </w:r>
-    </w:p>
-    <w:p>
-      <w:pPr>
-        <w:pStyle w:val="Normalamendment"/>
-        <w:rPr>
-          <w:lang w:val="en-GB"/>
-        </w:rPr>
-      </w:pPr>
-      <w:r>
-        <w:rPr>
-          <w:lang w:val="en-GB"/>
-        </w:rPr>
-        <w:t xml:space="preserve">Given that this is the case, bufio.scanner can be used in conjunction with concurrent goroutines. It should be noted that leaving concurrency and parallelism to the user is considered best practice and as such, a parameter will be available to the user to enable it. </w:t>
-      </w:r>
-    </w:p>
-    <w:p>
-      <w:pPr>
         <w:pStyle w:val="Heading3"/>
         <w:rPr>
           <w:lang w:val="en-GB"/>
         </w:rPr>
       </w:pPr>
-      <w:bookmarkStart w:id="17" w:name="_Toc11653505"/>
-      <w:r>
-        <w:rPr>
-          <w:lang w:val="en-GB"/>
-        </w:rPr>
-        <w:t>CommentBlock</w:t>
+      <w:bookmarkStart w:id="17" w:name="_Toc11653506"/>
+      <w:r>
+        <w:rPr>
+          <w:lang w:val="en-GB"/>
+        </w:rPr>
+        <w:lastRenderedPageBreak/>
+        <w:t>Comment</w:t>
       </w:r>
       <w:bookmarkEnd w:id="17"/>
     </w:p>
@@ -4105,68 +4111,36 @@
         <w:rPr>
           <w:lang w:val="en-GB"/>
         </w:rPr>
-        <w:t>CommentBlock is an object which is expected to contain the document’s Source Path and a list of comment objects.</w:t>
-      </w:r>
-      <w:bookmarkStart w:id="18" w:name="_GoBack"/>
-      <w:bookmarkEnd w:id="18"/>
+        <w:t>A comment is an object</w:t>
+      </w:r>
+      <w:r>
+        <w:rPr>
+          <w:lang w:val="en-GB"/>
+        </w:rPr>
+        <w:t xml:space="preserve"> type</w:t>
+      </w:r>
+      <w:r>
+        <w:rPr>
+          <w:lang w:val="en-GB"/>
+        </w:rPr>
+        <w:t xml:space="preserve"> which contains text and a page number.</w:t>
+      </w:r>
     </w:p>
     <w:p>
       <w:pPr>
-        <w:pStyle w:val="Heading3"/>
-        <w:rPr>
-          <w:lang w:val="en-GB"/>
-        </w:rPr>
-      </w:pPr>
-      <w:bookmarkStart w:id="19" w:name="_Toc11653506"/>
-      <w:r>
-        <w:rPr>
-          <w:lang w:val="en-GB"/>
-        </w:rPr>
-        <w:t>Comment</w:t>
-      </w:r>
-      <w:bookmarkEnd w:id="19"/>
-    </w:p>
-    <w:p>
-      <w:pPr>
-        <w:rPr>
-          <w:lang w:val="en-GB"/>
-        </w:rPr>
-      </w:pPr>
-      <w:r>
-        <w:rPr>
-          <w:lang w:val="en-GB"/>
-        </w:rPr>
-        <w:t>A comment is an object</w:t>
-      </w:r>
-      <w:r>
-        <w:rPr>
-          <w:lang w:val="en-GB"/>
-        </w:rPr>
-        <w:t xml:space="preserve"> type</w:t>
-      </w:r>
-      <w:r>
-        <w:rPr>
-          <w:lang w:val="en-GB"/>
-        </w:rPr>
-        <w:t xml:space="preserve"> which contains text and a page number.</w:t>
-      </w:r>
-    </w:p>
-    <w:p>
-      <w:pPr>
         <w:pStyle w:val="Heading1"/>
         <w:rPr>
           <w:lang w:val="en-GB"/>
         </w:rPr>
       </w:pPr>
-      <w:bookmarkStart w:id="20" w:name="_Toc11653507"/>
-      <w:r>
-        <w:rPr>
-          <w:lang w:val="en-GB"/>
-        </w:rPr>
-        <w:lastRenderedPageBreak/>
+      <w:bookmarkStart w:id="18" w:name="_Toc11653507"/>
+      <w:r>
+        <w:rPr>
+          <w:lang w:val="en-GB"/>
+        </w:rPr>
         <w:t>Future Development</w:t>
       </w:r>
-      <w:bookmarkEnd w:id="20"/>
+      <w:bookmarkEnd w:id="18"/>
     </w:p>
     <w:p>
       <w:r>
@@ -6206,6 +6180,7 @@
     <w:rsid w:val="00BD7A80"/>
     <w:rsid w:val="00D5267E"/>
     <w:rsid w:val="00E01C58"/>
+    <w:rsid w:val="00E05F53"/>
     <w:rsid w:val="00E50BA8"/>
     <w:rsid w:val="00E57E74"/>
   </w:rsids>
@@ -6976,7 +6951,7 @@
 </file>
 
 <file path=customXml/itemProps1.xml><?xml version="1.0" encoding="utf-8"?>
-<ds:datastoreItem xmlns:ds="http://schemas.openxmlformats.org/officeDocument/2006/customXml" ds:itemID="{95E28464-0F02-45E3-94DF-0B284A5BB217}">
+<ds:datastoreItem xmlns:ds="http://schemas.openxmlformats.org/officeDocument/2006/customXml" ds:itemID="{B16A046A-DE54-4A43-81D7-E8F2FFE56483}">
   <ds:schemaRefs>
     <ds:schemaRef ds:uri="http://schemas.openxmlformats.org/officeDocument/2006/bibliography"/>
   </ds:schemaRefs>

</xml_diff>